<commit_message>
final update on this course
</commit_message>
<xml_diff>
--- a/Assignments/Assignment10/Time series - A10.docx
+++ b/Assignments/Assignment10/Time series - A10.docx
@@ -185,21 +185,17 @@
               <w:rPr>
                 <w:highlight w:val="yellow"/>
               </w:rPr>
-              <w:t xml:space="preserve">Changepoint </w:t>
-            </w:r>
-            <w:proofErr w:type="spellStart"/>
-            <w:proofErr w:type="gramStart"/>
-            <w:r>
-              <w:rPr>
-                <w:highlight w:val="yellow"/>
-              </w:rPr>
-              <w:t>detection</w:t>
-            </w:r>
-            <w:r>
-              <w:t>.modelling</w:t>
-            </w:r>
-            <w:proofErr w:type="spellEnd"/>
-            <w:proofErr w:type="gramEnd"/>
+              <w:t>Changepoint detection</w:t>
+            </w:r>
+            <w:r>
+              <w:rPr>
+                <w:rFonts w:hint="eastAsia"/>
+              </w:rPr>
+              <w:t xml:space="preserve"> </w:t>
+            </w:r>
+            <w:r>
+              <w:t>modelling</w:t>
+            </w:r>
           </w:p>
         </w:tc>
       </w:tr>
@@ -1264,14 +1260,21 @@
                   <w:color w:val="1155CC"/>
                   <w:u w:val="single"/>
                 </w:rPr>
-                <w:t>autocorrelatio</w:t>
+                <w:t>autoco</w:t>
               </w:r>
               <w:r>
                 <w:rPr>
                   <w:color w:val="1155CC"/>
                   <w:u w:val="single"/>
                 </w:rPr>
-                <w:t>n</w:t>
+                <w:t>r</w:t>
+              </w:r>
+              <w:r>
+                <w:rPr>
+                  <w:color w:val="1155CC"/>
+                  <w:u w:val="single"/>
+                </w:rPr>
+                <w:t>relation</w:t>
               </w:r>
             </w:hyperlink>
             <w:r>
@@ -1760,23 +1763,22 @@
                 <w:sz w:val="20"/>
                 <w:szCs w:val="20"/>
               </w:rPr>
-              <w:t xml:space="preserve"> can be used to determine whether there is autocorrelation in a time series at a specified lag.  The null-hypothesis is that there is no autocorrelation.  The code to the right tests for autocorrelation in the vector l1 at lag 1.  If you look up to the data generation step above, you can see that l1 is drawn from </w:t>
-            </w:r>
-            <w:proofErr w:type="gramStart"/>
+              <w:t xml:space="preserve"> can be used to determine whether there is autocorrelation in a time series at a specified lag.  The null-hypothesis is that there is </w:t>
+            </w:r>
             <w:r>
               <w:rPr>
                 <w:sz w:val="20"/>
                 <w:szCs w:val="20"/>
-              </w:rPr>
-              <w:t>a  random</w:t>
-            </w:r>
-            <w:proofErr w:type="gramEnd"/>
+                <w:highlight w:val="yellow"/>
+              </w:rPr>
+              <w:t>no autocorrelation</w:t>
+            </w:r>
             <w:r>
               <w:rPr>
                 <w:sz w:val="20"/>
                 <w:szCs w:val="20"/>
               </w:rPr>
-              <w:t xml:space="preserve"> normal distribution.  The p value should be fairly large (above 0.1) —suggesting that the </w:t>
+              <w:t xml:space="preserve">.  The code to the right tests for autocorrelation in the vector l1 at lag 1.  If you look up to the data generation step above, you can see that l1 is drawn from a random normal distribution.  The p value should be fairly large (above 0.1) —suggesting that the </w:t>
             </w:r>
             <w:r>
               <w:rPr>
@@ -1980,7 +1982,16 @@
               <w:t>temporal autocorrelation</w:t>
             </w:r>
             <w:r>
-              <w:t xml:space="preserve"> in the residuals of the model stored in the outlag1 object.  At lag 1, you can see that the </w:t>
+              <w:t xml:space="preserve"> i</w:t>
+            </w:r>
+            <w:r>
+              <w:rPr>
+                <w:highlight w:val="yellow"/>
+              </w:rPr>
+              <w:t>n the residuals of the model</w:t>
+            </w:r>
+            <w:r>
+              <w:t xml:space="preserve"> stored in the outlag1 object.  At lag 1, you can see that the </w:t>
             </w:r>
             <w:r>
               <w:rPr>
@@ -2659,6 +2670,42 @@
             </w:r>
             <w:r>
               <w:t xml:space="preserve"> differencing is possible.</w:t>
+            </w:r>
+          </w:p>
+          <w:p>
+            <w:pPr>
+              <w:widowControl w:val="0"/>
+              <w:pBdr>
+                <w:top w:val="nil"/>
+                <w:left w:val="nil"/>
+                <w:bottom w:val="nil"/>
+                <w:right w:val="nil"/>
+                <w:between w:val="nil"/>
+              </w:pBdr>
+              <w:spacing w:line="240" w:lineRule="auto"/>
+              <w:rPr>
+                <w:lang w:val="en-US"/>
+              </w:rPr>
+            </w:pPr>
+            <w:r>
+              <w:rPr>
+                <w:rFonts w:hint="eastAsia"/>
+                <w:lang w:val="en-US"/>
+              </w:rPr>
+              <w:t>指不同阶数</w:t>
+            </w:r>
+            <w:r>
+              <w:rPr>
+                <w:lang w:val="en-US"/>
+              </w:rPr>
+              <w:t>(order)</w:t>
+            </w:r>
+            <w:r>
+              <w:rPr>
+                <w:rFonts w:hint="eastAsia"/>
+                <w:lang w:val="en-US"/>
+              </w:rPr>
+              <w:t>的差分</w:t>
             </w:r>
           </w:p>
         </w:tc>
@@ -2841,6 +2888,9 @@
             <w:pPr>
               <w:widowControl w:val="0"/>
               <w:spacing w:line="240" w:lineRule="auto"/>
+              <w:rPr>
+                <w:lang w:val="en-US"/>
+              </w:rPr>
             </w:pPr>
             <w:r>
               <w:rPr>
@@ -2899,7 +2949,7 @@
               <w:t>adequate starting point</w:t>
             </w:r>
             <w:r>
-              <w:t xml:space="preserve"> for understanding how past and present observations may be correlated with each other.  If the past is correlated with the present, then the </w:t>
+              <w:t xml:space="preserve"> for understanding how past and present observations may be correlated with each other. If the past is correlated with the present, then the </w:t>
             </w:r>
             <w:r>
               <w:rPr>
@@ -2908,7 +2958,16 @@
               <w:t>coefficient associated with the lagged independent variable</w:t>
             </w:r>
             <w:r>
-              <w:t xml:space="preserve"> will be non-zero.  If, for example, you had daily measurements of temperature, and you knew that tomorrow’s temperature is highly correlated with today’s temperature, </w:t>
+              <w:t xml:space="preserve"> will be </w:t>
+            </w:r>
+            <w:r>
+              <w:rPr>
+                <w:highlight w:val="yellow"/>
+              </w:rPr>
+              <w:t>non-zero</w:t>
+            </w:r>
+            <w:r>
+              <w:t xml:space="preserve">.  If, for example, you had daily measurements of temperature, and you knew that tomorrow’s temperature is highly correlated with today’s temperature, </w:t>
             </w:r>
             <w:r>
               <w:rPr>
@@ -2976,17 +3035,35 @@
               <w:spacing w:line="240" w:lineRule="auto"/>
             </w:pPr>
             <w:r>
-              <w:t xml:space="preserve">We will now use an ARIMA (and in particular, the </w:t>
+              <w:t xml:space="preserve">We will now use an </w:t>
+            </w:r>
+            <w:r>
+              <w:rPr>
+                <w:highlight w:val="cyan"/>
+              </w:rPr>
+              <w:t>ARIMA</w:t>
+            </w:r>
+            <w:r>
+              <w:t xml:space="preserve"> (and in particular, the </w:t>
             </w:r>
             <w:proofErr w:type="spellStart"/>
             <w:proofErr w:type="gramStart"/>
             <w:r>
+              <w:rPr>
+                <w:highlight w:val="cyan"/>
+              </w:rPr>
               <w:t>auto.arima</w:t>
             </w:r>
             <w:proofErr w:type="spellEnd"/>
             <w:proofErr w:type="gramEnd"/>
             <w:r>
-              <w:t>() function) to come up with a model that helps us understand the relationships in the data as well as forecast data.  ARIMA (Autoregressive Integrated Moving Average) models are a type of statistical model used to analyse time series.  Normally they have three parts:</w:t>
+              <w:rPr>
+                <w:highlight w:val="cyan"/>
+              </w:rPr>
+              <w:t>() function</w:t>
+            </w:r>
+            <w:r>
+              <w:t>) to come up with a model that helps us understand the relationships in the data as well as forecast data.  ARIMA (Autoregressive Integrated Moving Average) models are a type of statistical model used to analyse time series.  Normally they have three parts:</w:t>
             </w:r>
           </w:p>
           <w:p>
@@ -3017,11 +3094,27 @@
             <w:r>
               <w:rPr>
                 <w:b/>
+                <w:highlight w:val="cyan"/>
               </w:rPr>
               <w:t>Autoregressive (AR)</w:t>
             </w:r>
             <w:r>
-              <w:t xml:space="preserve"> - models the relationship between an observation and a lagged version of itself (i.e., how a current value depends on its past values).</w:t>
+              <w:t xml:space="preserve"> - models the relationship between </w:t>
+            </w:r>
+            <w:r>
+              <w:rPr>
+                <w:highlight w:val="yellow"/>
+              </w:rPr>
+              <w:t>an observation and a lagged version of itsel</w:t>
+            </w:r>
+            <w:r>
+              <w:rPr>
+                <w:highlight w:val="cyan"/>
+              </w:rPr>
+              <w:t>f</w:t>
+            </w:r>
+            <w:r>
+              <w:t xml:space="preserve"> (i.e., how a current value depends on its past values).</w:t>
             </w:r>
           </w:p>
           <w:p>
@@ -3052,11 +3145,39 @@
             <w:r>
               <w:rPr>
                 <w:b/>
+                <w:highlight w:val="cyan"/>
               </w:rPr>
               <w:t>Integration (I)</w:t>
             </w:r>
             <w:r>
-              <w:t xml:space="preserve"> - models the differencing of the time series to make it stationary. Stationarity is an important concept in time series analysis because it ensures that the hypothesis tests are meaningful.  It involves stabilising variance and mean over time.</w:t>
+              <w:t xml:space="preserve"> - models the </w:t>
+            </w:r>
+            <w:r>
+              <w:rPr>
+                <w:highlight w:val="yellow"/>
+              </w:rPr>
+              <w:t>differencing of the time series</w:t>
+            </w:r>
+            <w:r>
+              <w:t xml:space="preserve"> to make it stationary. </w:t>
+            </w:r>
+            <w:r>
+              <w:rPr>
+                <w:highlight w:val="yellow"/>
+              </w:rPr>
+              <w:t>Stationarity</w:t>
+            </w:r>
+            <w:r>
+              <w:t xml:space="preserve"> is an important concept in time series analysis because it ensures that the hypothesis tests are meaningful.  It involves </w:t>
+            </w:r>
+            <w:r>
+              <w:rPr>
+                <w:highlight w:val="yellow"/>
+              </w:rPr>
+              <w:t>stabilising variance and mean</w:t>
+            </w:r>
+            <w:r>
+              <w:t xml:space="preserve"> over time.</w:t>
             </w:r>
           </w:p>
           <w:p>
@@ -3087,50 +3208,93 @@
             <w:r>
               <w:rPr>
                 <w:b/>
+                <w:highlight w:val="cyan"/>
               </w:rPr>
               <w:t>Moving Average (MA)</w:t>
             </w:r>
             <w:r>
-              <w:t xml:space="preserve"> - models the linear relationship between an observation and a lagged version of error (i.e., how a current value depends on the errors from previous predictions).</w:t>
-            </w:r>
-          </w:p>
-          <w:p>
-            <w:pPr>
-              <w:widowControl w:val="0"/>
-              <w:pBdr>
-                <w:top w:val="nil"/>
-                <w:left w:val="nil"/>
-                <w:bottom w:val="nil"/>
-                <w:right w:val="nil"/>
-                <w:between w:val="nil"/>
-              </w:pBdr>
-              <w:spacing w:line="240" w:lineRule="auto"/>
-            </w:pPr>
-          </w:p>
-          <w:p>
-            <w:pPr>
-              <w:widowControl w:val="0"/>
-              <w:pBdr>
-                <w:top w:val="nil"/>
-                <w:left w:val="nil"/>
-                <w:bottom w:val="nil"/>
-                <w:right w:val="nil"/>
-                <w:between w:val="nil"/>
-              </w:pBdr>
-              <w:spacing w:line="240" w:lineRule="auto"/>
-            </w:pPr>
-            <w:r>
-              <w:lastRenderedPageBreak/>
+              <w:t xml:space="preserve"> - models the </w:t>
+            </w:r>
+            <w:r>
+              <w:rPr>
+                <w:highlight w:val="yellow"/>
+              </w:rPr>
+              <w:t>linear relationship</w:t>
+            </w:r>
+            <w:r>
+              <w:t xml:space="preserve"> between an </w:t>
+            </w:r>
+            <w:r>
+              <w:rPr>
+                <w:highlight w:val="yellow"/>
+              </w:rPr>
+              <w:t>observation</w:t>
+            </w:r>
+            <w:r>
+              <w:t xml:space="preserve"> and </w:t>
+            </w:r>
+            <w:r>
+              <w:rPr>
+                <w:highlight w:val="yellow"/>
+              </w:rPr>
+              <w:t>a lagged version of error</w:t>
+            </w:r>
+            <w:r>
+              <w:t xml:space="preserve"> (i.e., how a current value depends on the errors from previous predictions).</w:t>
+            </w:r>
+          </w:p>
+          <w:p>
+            <w:pPr>
+              <w:widowControl w:val="0"/>
+              <w:pBdr>
+                <w:top w:val="nil"/>
+                <w:left w:val="nil"/>
+                <w:bottom w:val="nil"/>
+                <w:right w:val="nil"/>
+                <w:between w:val="nil"/>
+              </w:pBdr>
+              <w:spacing w:line="240" w:lineRule="auto"/>
+            </w:pPr>
+          </w:p>
+          <w:p>
+            <w:pPr>
+              <w:widowControl w:val="0"/>
+              <w:pBdr>
+                <w:top w:val="nil"/>
+                <w:left w:val="nil"/>
+                <w:bottom w:val="nil"/>
+                <w:right w:val="nil"/>
+                <w:between w:val="nil"/>
+              </w:pBdr>
+              <w:spacing w:line="240" w:lineRule="auto"/>
+            </w:pPr>
+            <w:r>
               <w:t xml:space="preserve">We are also going to include an </w:t>
             </w:r>
             <w:r>
               <w:rPr>
                 <w:i/>
+                <w:highlight w:val="yellow"/>
               </w:rPr>
               <w:t xml:space="preserve">exogenous </w:t>
             </w:r>
             <w:r>
-              <w:t xml:space="preserve">variable.  This is an independent variable that is correlated to the time series.  This could be useful in situations when you want to understand what might explain variation in a time series beyond the time series variable itself.  It could also be useful if the exogenous variable is accurately forecastable, since it can be used to improve our predictions of the time series.  For example, if you knew that the price of wheat was partly dependent on the number of baking shows on Netflix, and you knew how many Netflix baking shows there would be next year, you could use that information to help predict future wheat prices. </w:t>
+              <w:rPr>
+                <w:highlight w:val="yellow"/>
+              </w:rPr>
+              <w:t>variable</w:t>
+            </w:r>
+            <w:r>
+              <w:t xml:space="preserve">.  This is an independent variable that is correlated to the time series.  This could be useful in situations when you want to understand what might explain variation in a time series beyond the time series variable itself.  It could also be useful if </w:t>
+            </w:r>
+            <w:r>
+              <w:rPr>
+                <w:highlight w:val="yellow"/>
+              </w:rPr>
+              <w:t>the exogenous variable is accurately forecastable</w:t>
+            </w:r>
+            <w:r>
+              <w:t xml:space="preserve">, since it can be used to improve our predictions of the time series.  For example, if you knew that the price of wheat was partly dependent on the number of baking shows on Netflix, and you knew how many Netflix baking shows there would be next year, you could use that information to help predict future wheat prices. </w:t>
             </w:r>
           </w:p>
         </w:tc>
@@ -3169,26 +3333,54 @@
             </w:r>
             <w:proofErr w:type="spellEnd"/>
             <w:r>
-              <w:t xml:space="preserve"> with y, x1 and t.  The </w:t>
+              <w:t xml:space="preserve"> with </w:t>
+            </w:r>
+            <w:r>
+              <w:rPr>
+                <w:highlight w:val="yellow"/>
+              </w:rPr>
+              <w:t>y, x1 and t</w:t>
+            </w:r>
+            <w:r>
+              <w:t xml:space="preserve">.  The </w:t>
             </w:r>
             <w:proofErr w:type="spellStart"/>
             <w:proofErr w:type="gramStart"/>
             <w:r>
+              <w:rPr>
+                <w:highlight w:val="yellow"/>
+              </w:rPr>
               <w:t>arima.sim</w:t>
             </w:r>
             <w:proofErr w:type="spellEnd"/>
             <w:r>
+              <w:rPr>
+                <w:highlight w:val="yellow"/>
+              </w:rPr>
               <w:t>(</w:t>
             </w:r>
             <w:proofErr w:type="gramEnd"/>
             <w:r>
-              <w:t xml:space="preserve">) function is a way to generate data with a specific time-series structure.  In this example, we specify the strength of autocorrelation as </w:t>
+              <w:rPr>
+                <w:highlight w:val="yellow"/>
+              </w:rPr>
+              <w:t>)</w:t>
+            </w:r>
+            <w:r>
+              <w:t xml:space="preserve"> function is a way to generate data with a specific time-series structure.  In this example, we specify the strength of autocorrelation as </w:t>
             </w:r>
             <w:r>
               <w:rPr>
                 <w:b/>
-              </w:rPr>
-              <w:t>0.8</w:t>
+                <w:highlight w:val="yellow"/>
+              </w:rPr>
+              <w:t>0.</w:t>
+            </w:r>
+            <w:r>
+              <w:rPr>
+                <w:b/>
+              </w:rPr>
+              <w:t>8</w:t>
             </w:r>
             <w:r>
               <w:t xml:space="preserve">, and a </w:t>
@@ -3196,6 +3388,7 @@
             <w:r>
               <w:rPr>
                 <w:b/>
+                <w:highlight w:val="yellow"/>
               </w:rPr>
               <w:t>lag of 1</w:t>
             </w:r>
@@ -3204,10 +3397,16 @@
             </w:r>
             <w:proofErr w:type="gramStart"/>
             <w:r>
+              <w:rPr>
+                <w:highlight w:val="yellow"/>
+              </w:rPr>
               <w:t>fairly strong</w:t>
             </w:r>
             <w:proofErr w:type="gramEnd"/>
             <w:r>
+              <w:rPr>
+                <w:highlight w:val="yellow"/>
+              </w:rPr>
               <w:t xml:space="preserve"> correlation (0.8).</w:t>
             </w:r>
           </w:p>
@@ -3475,9 +3674,27 @@
                 <w:between w:val="nil"/>
               </w:pBdr>
               <w:spacing w:line="240" w:lineRule="auto"/>
-            </w:pPr>
-            <w:r>
-              <w:t>Load the forecast library and run the code to the right to fit an ARIMA model to these data.</w:t>
+              <w:rPr>
+                <w:lang w:val="en-US"/>
+              </w:rPr>
+            </w:pPr>
+            <w:r>
+              <w:t xml:space="preserve">Load the </w:t>
+            </w:r>
+            <w:r>
+              <w:rPr>
+                <w:highlight w:val="yellow"/>
+              </w:rPr>
+              <w:t>forecast library</w:t>
+            </w:r>
+            <w:r>
+              <w:t xml:space="preserve"> and run the code to the right to fit an ARIMA model to these data.</w:t>
+            </w:r>
+            <w:r>
+              <w:rPr>
+                <w:lang w:val="en-US"/>
+              </w:rPr>
+              <w:t>x</w:t>
             </w:r>
           </w:p>
         </w:tc>
@@ -3645,17 +3862,35 @@
                 <w:between w:val="nil"/>
               </w:pBdr>
               <w:spacing w:line="240" w:lineRule="auto"/>
-            </w:pPr>
-            <w:r>
-              <w:t xml:space="preserve">The first thing to look at is the part to the right.  Interestingly, the </w:t>
+              <w:rPr>
+                <w:color w:val="000000" w:themeColor="text1"/>
+              </w:rPr>
+            </w:pPr>
+            <w:r>
+              <w:t xml:space="preserve">The first thing to look at is the part to the right.  Interestingly, </w:t>
+            </w:r>
+            <w:r>
+              <w:rPr>
+                <w:highlight w:val="yellow"/>
+              </w:rPr>
+              <w:t xml:space="preserve">the </w:t>
             </w:r>
             <w:proofErr w:type="spellStart"/>
             <w:r>
+              <w:rPr>
+                <w:highlight w:val="yellow"/>
+              </w:rPr>
               <w:t>ar</w:t>
             </w:r>
             <w:proofErr w:type="spellEnd"/>
             <w:r>
-              <w:t xml:space="preserve"> component (the first number) is 0, which is a surprise, since we created data in which </w:t>
+              <w:rPr>
+                <w:highlight w:val="yellow"/>
+              </w:rPr>
+              <w:t xml:space="preserve"> component</w:t>
+            </w:r>
+            <w:r>
+              <w:t xml:space="preserve"> (the first number) is 0, which is a surprise, since we created data in which </w:t>
             </w:r>
             <w:proofErr w:type="spellStart"/>
             <w:r>
@@ -3663,7 +3898,14 @@
             </w:r>
             <w:proofErr w:type="spellEnd"/>
             <w:r>
-              <w:t>=1 (0.8 correlation).  This result could because of the strong trend over time, or the effect of x1.</w:t>
+              <w:t xml:space="preserve">=1 (0.8 correlation).  This result could because of </w:t>
+            </w:r>
+            <w:r>
+              <w:rPr>
+                <w:color w:val="000000" w:themeColor="text1"/>
+                <w:highlight w:val="yellow"/>
+              </w:rPr>
+              <w:t>the strong trend over time, or the effect of x1.</w:t>
             </w:r>
           </w:p>
           <w:p>
@@ -3857,11 +4099,41 @@
               <w:spacing w:line="240" w:lineRule="auto"/>
             </w:pPr>
             <w:r>
-              <w:t xml:space="preserve">We can try to manually fit the model using the code to the right.  This code includes an autoregressive component and a </w:t>
-            </w:r>
-            <w:r>
+              <w:t xml:space="preserve">We can try to </w:t>
+            </w:r>
+            <w:r>
+              <w:rPr>
+                <w:highlight w:val="yellow"/>
+              </w:rPr>
+              <w:t>manually fit the model</w:t>
+            </w:r>
+            <w:r>
+              <w:t xml:space="preserve"> using the code to the right.  This code includes an </w:t>
+            </w:r>
+            <w:r>
+              <w:rPr>
+                <w:highlight w:val="yellow"/>
+              </w:rPr>
               <w:lastRenderedPageBreak/>
-              <w:t>differencing component, taking account of the autocorrelation and trend, respectively.</w:t>
+              <w:t>autoregressive component</w:t>
+            </w:r>
+            <w:r>
+              <w:t xml:space="preserve"> and a </w:t>
+            </w:r>
+            <w:r>
+              <w:rPr>
+                <w:highlight w:val="yellow"/>
+              </w:rPr>
+              <w:t>differencing component</w:t>
+            </w:r>
+            <w:r>
+              <w:t>, taking ac</w:t>
+            </w:r>
+            <w:r>
+              <w:t xml:space="preserve"> 1</w:t>
+            </w:r>
+            <w:r>
+              <w:t>count of the autocorrelation and trend, respectively.</w:t>
             </w:r>
           </w:p>
         </w:tc>
@@ -3931,6 +4203,7 @@
                 <w:rFonts w:ascii="Courier New" w:eastAsia="Courier New" w:hAnsi="Courier New" w:cs="Courier New"/>
                 <w:noProof/>
               </w:rPr>
+              <w:lastRenderedPageBreak/>
               <w:drawing>
                 <wp:inline distT="114300" distB="114300" distL="114300" distR="114300" wp14:anchorId="7F6AF9F4" wp14:editId="46040D69">
                   <wp:extent cx="2971800" cy="139700"/>
@@ -3995,7 +4268,36 @@
               <w:spacing w:line="240" w:lineRule="auto"/>
             </w:pPr>
             <w:r>
-              <w:t xml:space="preserve">It is possible to compare the models (within sample, meaning, not comparing actual forecasts) to see how similar the manual and auto models are.  The output plot suggests little difference.  But keep in mind, for auto you </w:t>
+              <w:t xml:space="preserve">It is possible to </w:t>
+            </w:r>
+            <w:r>
+              <w:rPr>
+                <w:highlight w:val="yellow"/>
+              </w:rPr>
+              <w:t>compare the models</w:t>
+            </w:r>
+            <w:r>
+              <w:t xml:space="preserve"> (within sample, meaning, not comparing actual forecasts) to see how similar the </w:t>
+            </w:r>
+            <w:r>
+              <w:rPr>
+                <w:highlight w:val="yellow"/>
+              </w:rPr>
+              <w:t xml:space="preserve">manual and auto </w:t>
+            </w:r>
+            <w:proofErr w:type="spellStart"/>
+            <w:r>
+              <w:rPr>
+                <w:highlight w:val="yellow"/>
+              </w:rPr>
+              <w:t>models</w:t>
+            </w:r>
+            <w:r>
+              <w:t>m</w:t>
+            </w:r>
+            <w:proofErr w:type="spellEnd"/>
+            <w:r>
+              <w:t xml:space="preserve"> are.  The output plot suggests little difference.  But keep in mind, for auto you </w:t>
             </w:r>
             <w:proofErr w:type="gramStart"/>
             <w:r>
@@ -4127,6 +4429,7 @@
             <w:r>
               <w:rPr>
                 <w:rFonts w:ascii="Courier New" w:eastAsia="Courier New" w:hAnsi="Courier New" w:cs="Courier New"/>
+                <w:highlight w:val="yellow"/>
               </w:rPr>
               <w:t>xreg</w:t>
             </w:r>
@@ -4138,7 +4441,43 @@
               <w:t xml:space="preserve"> </w:t>
             </w:r>
             <w:r>
-              <w:t xml:space="preserve">shows the coefficient for the exogenous variable, and it looks about right—we imputed a coefficient of 3.5, and the prediction was about 4.  The ma1 is the moving average component.  It shows the moving average component of the differenced (de-trended) data.  This is harder to interpret, because it speaks to a relationship between previous errors to the current value.  If you wish to read more, there is a </w:t>
+              <w:t xml:space="preserve">shows the coefficient for the </w:t>
+            </w:r>
+            <w:r>
+              <w:rPr>
+                <w:highlight w:val="yellow"/>
+              </w:rPr>
+              <w:t>exogenous variable</w:t>
+            </w:r>
+            <w:r>
+              <w:t xml:space="preserve">, and it looks about right—we imputed a coefficient of 3.5, and the prediction was about 4.  The </w:t>
+            </w:r>
+            <w:r>
+              <w:rPr>
+                <w:highlight w:val="yellow"/>
+              </w:rPr>
+              <w:t>ma1</w:t>
+            </w:r>
+            <w:r>
+              <w:t xml:space="preserve"> is the </w:t>
+            </w:r>
+            <w:r>
+              <w:rPr>
+                <w:highlight w:val="yellow"/>
+              </w:rPr>
+              <w:t>moving average component</w:t>
+            </w:r>
+            <w:r>
+              <w:t xml:space="preserve">.  It shows the moving average component of the differenced (de-trended) data.  This is harder to interpret, because it speaks to a relationship between </w:t>
+            </w:r>
+            <w:r>
+              <w:rPr>
+                <w:highlight w:val="yellow"/>
+              </w:rPr>
+              <w:t>previous errors to the current value.</w:t>
+            </w:r>
+            <w:r>
+              <w:t xml:space="preserve">  If you wish to read more, there is a </w:t>
             </w:r>
             <w:proofErr w:type="gramStart"/>
             <w:r>
@@ -4154,7 +4493,21 @@
                   <w:color w:val="1155CC"/>
                   <w:u w:val="single"/>
                 </w:rPr>
-                <w:t xml:space="preserve">Here </w:t>
+                <w:t>He</w:t>
+              </w:r>
+              <w:r>
+                <w:rPr>
+                  <w:color w:val="1155CC"/>
+                  <w:u w:val="single"/>
+                </w:rPr>
+                <w:t>r</w:t>
+              </w:r>
+              <w:r>
+                <w:rPr>
+                  <w:color w:val="1155CC"/>
+                  <w:u w:val="single"/>
+                </w:rPr>
+                <w:t xml:space="preserve">e </w:t>
               </w:r>
             </w:hyperlink>
             <w:r>
@@ -4295,7 +4648,16 @@
               <w:t xml:space="preserve">) </w:t>
             </w:r>
             <w:r>
-              <w:t>function is useful for visual identification of problems with the model:</w:t>
+              <w:t xml:space="preserve">function is useful for </w:t>
+            </w:r>
+            <w:r>
+              <w:rPr>
+                <w:highlight w:val="yellow"/>
+              </w:rPr>
+              <w:t>visual identification of problems</w:t>
+            </w:r>
+            <w:r>
+              <w:t xml:space="preserve"> with the model:</w:t>
             </w:r>
           </w:p>
           <w:p>
@@ -4456,7 +4818,43 @@
               <w:spacing w:line="240" w:lineRule="auto"/>
             </w:pPr>
             <w:r>
-              <w:t>The top graph shows that there is no clear trend in the residuals.  The bottom left tells us about the level of autocorrelation at various lags.  The magnitude of autocorrelation is small (almost always below 0.1) suggesting little remaining autocorrelation in the residuals.  The bottom right shows the distribution of residual error—it’s normally distributed, and generally that’s a good sign.</w:t>
+              <w:t xml:space="preserve">The top graph shows that there is </w:t>
+            </w:r>
+            <w:r>
+              <w:rPr>
+                <w:highlight w:val="yellow"/>
+              </w:rPr>
+              <w:t>no clear trend</w:t>
+            </w:r>
+            <w:r>
+              <w:t xml:space="preserve"> in the residuals.  The bottom left tells us about the level of </w:t>
+            </w:r>
+            <w:r>
+              <w:rPr>
+                <w:highlight w:val="yellow"/>
+              </w:rPr>
+              <w:t>autocorrelation</w:t>
+            </w:r>
+            <w:r>
+              <w:t xml:space="preserve"> at various lags.  The magnitude of autocorrelation is </w:t>
+            </w:r>
+            <w:r>
+              <w:rPr>
+                <w:highlight w:val="yellow"/>
+              </w:rPr>
+              <w:t>small (almost always below 0.1) suggesting little remaining autocorrelation in the residuals</w:t>
+            </w:r>
+            <w:r>
+              <w:t xml:space="preserve">.  The bottom right shows the </w:t>
+            </w:r>
+            <w:r>
+              <w:rPr>
+                <w:highlight w:val="yellow"/>
+              </w:rPr>
+              <w:t>distribution of residual error</w:t>
+            </w:r>
+            <w:r>
+              <w:t>—it’s normally distributed, and generally that’s a good sign.</w:t>
             </w:r>
           </w:p>
         </w:tc>
@@ -4615,7 +5013,16 @@
               <w:spacing w:line="240" w:lineRule="auto"/>
             </w:pPr>
             <w:r>
-              <w:t>Create data to quantitatively evaluate the RMSE and plot things</w:t>
+              <w:t xml:space="preserve">Create data to </w:t>
+            </w:r>
+            <w:r>
+              <w:rPr>
+                <w:highlight w:val="yellow"/>
+              </w:rPr>
+              <w:t>quantitatively evaluate the RMSE</w:t>
+            </w:r>
+            <w:r>
+              <w:t xml:space="preserve"> and plot things</w:t>
             </w:r>
           </w:p>
         </w:tc>
@@ -4902,11 +5309,27 @@
             <w:r>
               <w:rPr>
                 <w:i/>
+                <w:highlight w:val="cyan"/>
               </w:rPr>
               <w:t>change point detection</w:t>
             </w:r>
             <w:r>
-              <w:t xml:space="preserve">.  In time series, sometimes an event will cause a change in a series over time, but </w:t>
+              <w:rPr>
+                <w:highlight w:val="cyan"/>
+              </w:rPr>
+              <w:t>.</w:t>
+            </w:r>
+            <w:r>
+              <w:t xml:space="preserve">  In time series, sometimes </w:t>
+            </w:r>
+            <w:r>
+              <w:rPr>
+                <w:highlight w:val="cyan"/>
+              </w:rPr>
+              <w:t>an event will cause a change</w:t>
+            </w:r>
+            <w:r>
+              <w:t xml:space="preserve"> in a series over time, but </w:t>
             </w:r>
             <w:r>
               <w:lastRenderedPageBreak/>
@@ -4939,16 +5362,70 @@
               <w:spacing w:line="240" w:lineRule="auto"/>
             </w:pPr>
             <w:r>
-              <w:t xml:space="preserve">Below we will use the PELT algorithm.  It works by solving a sequence of subproblems and storing the solutions to these subproblems.  The algorithm starts by assuming that the entire time series is a single segment, and then considers all possible ways of dividing the time series into two segments. For each possible split, the algorithm calculates the cost of a split. </w:t>
-            </w:r>
-          </w:p>
-          <w:p>
-            <w:pPr>
-              <w:widowControl w:val="0"/>
-              <w:spacing w:line="240" w:lineRule="auto"/>
-            </w:pPr>
-            <w:r>
-              <w:t>The cost function used in the PELT algorithm is based on the sum of squared errors (SSE) between the observed data and the mean of the segment.  The algorithm repeatedly divides the time series into segments and finds the best possible segmentation of data, through minimising a cost function (usually related to some form of prediction error), for each segment size.  The points of segmentation are the change points.</w:t>
+              <w:t xml:space="preserve">Below we will use the </w:t>
+            </w:r>
+            <w:r>
+              <w:rPr>
+                <w:highlight w:val="cyan"/>
+              </w:rPr>
+              <w:t>PELT algorithm</w:t>
+            </w:r>
+            <w:r>
+              <w:t xml:space="preserve">.  It works by </w:t>
+            </w:r>
+            <w:r>
+              <w:rPr>
+                <w:highlight w:val="yellow"/>
+              </w:rPr>
+              <w:t>solving a sequence of subproblems and storing the solutions to these subproblems</w:t>
+            </w:r>
+            <w:r>
+              <w:t xml:space="preserve">.  The algorithm starts by assuming that the entire time series is a </w:t>
+            </w:r>
+            <w:r>
+              <w:rPr>
+                <w:highlight w:val="yellow"/>
+              </w:rPr>
+              <w:t>single segment</w:t>
+            </w:r>
+            <w:r>
+              <w:t>, and then considers all possible ways of dividing the time series into two segments. For e</w:t>
+            </w:r>
+            <w:r>
+              <w:rPr>
+                <w:highlight w:val="yellow"/>
+              </w:rPr>
+              <w:t>ach possible split, the algorithm calculates the cost of a split</w:t>
+            </w:r>
+            <w:r>
+              <w:t xml:space="preserve">. </w:t>
+            </w:r>
+          </w:p>
+          <w:p>
+            <w:pPr>
+              <w:widowControl w:val="0"/>
+              <w:spacing w:line="240" w:lineRule="auto"/>
+            </w:pPr>
+            <w:r>
+              <w:t xml:space="preserve">The cost function used in the PELT algorithm is based on the </w:t>
+            </w:r>
+            <w:r>
+              <w:rPr>
+                <w:highlight w:val="cyan"/>
+              </w:rPr>
+              <w:t>sum of squared errors (SSE)</w:t>
+            </w:r>
+            <w:r>
+              <w:t xml:space="preserve"> between the observed data and the mean of the segment.  The algorithm repeatedly divides the time series into segments and finds the best possible segmentation of data, through </w:t>
+            </w:r>
+            <w:r>
+              <w:rPr>
+                <w:highlight w:val="yellow"/>
+              </w:rPr>
+              <w:t>minimising a cost function</w:t>
+            </w:r>
+            <w:r>
+              <w:t xml:space="preserve"> (usually related to some form of prediction error), for each segment size.  The points of segmentation are the change points.</w:t>
             </w:r>
           </w:p>
         </w:tc>
@@ -5124,8 +5601,16 @@
             <w:proofErr w:type="spellEnd"/>
             <w:proofErr w:type="gramEnd"/>
             <w:r>
-              <w:t xml:space="preserve"> to find changepoints</w:t>
-            </w:r>
+              <w:t xml:space="preserve"> to find </w:t>
+            </w:r>
+            <w:proofErr w:type="spellStart"/>
+            <w:r>
+              <w:t>changepoints</w:t>
+            </w:r>
+            <w:r>
+              <w:t>d</w:t>
+            </w:r>
+            <w:proofErr w:type="spellEnd"/>
           </w:p>
         </w:tc>
         <w:tc>
@@ -5227,7 +5712,25 @@
               <w:spacing w:line="240" w:lineRule="auto"/>
             </w:pPr>
             <w:r>
-              <w:t>When you run the code, you can look at the bottom of the output on the console and you’ll see many possible changepoints.  Naturally, the question is how do I know which (if any) changepoints matter?</w:t>
+              <w:t xml:space="preserve">When you run the code, you can look at the </w:t>
+            </w:r>
+            <w:r>
+              <w:rPr>
+                <w:highlight w:val="yellow"/>
+              </w:rPr>
+              <w:t>bottom of the output on the console and</w:t>
+            </w:r>
+            <w:r>
+              <w:t xml:space="preserve"> you’ll see many possible changepoints.  Naturally, the question is </w:t>
+            </w:r>
+            <w:r>
+              <w:rPr>
+                <w:highlight w:val="yellow"/>
+              </w:rPr>
+              <w:t>how do I know which (if any)</w:t>
+            </w:r>
+            <w:r>
+              <w:t xml:space="preserve"> changepoints matter?</w:t>
             </w:r>
           </w:p>
         </w:tc>
@@ -5264,9 +5767,9 @@
                 <w:noProof/>
               </w:rPr>
               <w:drawing>
-                <wp:inline distT="114300" distB="114300" distL="114300" distR="114300" wp14:anchorId="7AFA7282" wp14:editId="7507DD69">
-                  <wp:extent cx="2971800" cy="431800"/>
-                  <wp:effectExtent l="0" t="0" r="0" b="0"/>
+                <wp:inline distT="114300" distB="114300" distL="114300" distR="114300" wp14:anchorId="7AFA7282" wp14:editId="7A4A598C">
+                  <wp:extent cx="2969587" cy="784437"/>
+                  <wp:effectExtent l="0" t="0" r="2540" b="3175"/>
                   <wp:docPr id="59" name="image22.png"/>
                   <wp:cNvGraphicFramePr/>
                   <a:graphic xmlns:a="http://schemas.openxmlformats.org/drawingml/2006/main">
@@ -5276,22 +5779,27 @@
                           <pic:cNvPr id="0" name="image22.png"/>
                           <pic:cNvPicPr preferRelativeResize="0"/>
                         </pic:nvPicPr>
-                        <pic:blipFill>
+                        <pic:blipFill rotWithShape="1">
                           <a:blip r:embed="rId32"/>
-                          <a:srcRect/>
-                          <a:stretch>
-                            <a:fillRect/>
-                          </a:stretch>
+                          <a:srcRect t="-81803" b="1"/>
+                          <a:stretch/>
                         </pic:blipFill>
-                        <pic:spPr>
+                        <pic:spPr bwMode="auto">
                           <a:xfrm>
                             <a:off x="0" y="0"/>
-                            <a:ext cx="2971800" cy="431800"/>
+                            <a:ext cx="2971800" cy="785022"/>
                           </a:xfrm>
                           <a:prstGeom prst="rect">
                             <a:avLst/>
                           </a:prstGeom>
-                          <a:ln/>
+                          <a:ln>
+                            <a:noFill/>
+                          </a:ln>
+                          <a:extLst>
+                            <a:ext uri="{53640926-AAD7-44D8-BBD7-CCE9431645EC}">
+                              <a14:shadowObscured xmlns:a14="http://schemas.microsoft.com/office/drawing/2010/main"/>
+                            </a:ext>
+                          </a:extLst>
                         </pic:spPr>
                       </pic:pic>
                     </a:graphicData>
@@ -5331,7 +5839,34 @@
               <w:spacing w:line="240" w:lineRule="auto"/>
             </w:pPr>
             <w:r>
-              <w:t>There is a test statistic in changepoint detection, but there is no established statistical theory (that I am aware of) to determine statistical significance based on some theoretical distribution of this statistic.  As such, we use a data shuffling technique to create our own test statistic distribution, and then use that to come up with a p-value.  This method is in the realm of what are called ‘Monte Carlo’ methods, which are very useful to know about.</w:t>
+              <w:t xml:space="preserve">There is a </w:t>
+            </w:r>
+            <w:r>
+              <w:rPr>
+                <w:highlight w:val="yellow"/>
+              </w:rPr>
+              <w:t>test statistic</w:t>
+            </w:r>
+            <w:r>
+              <w:t xml:space="preserve"> in changepoint detection, but there is no established statistical theory (that I am aware of) to determine statistical significance based on some theoretical distribution of this statistic.  As such, we use a </w:t>
+            </w:r>
+            <w:r>
+              <w:rPr>
+                <w:highlight w:val="yellow"/>
+              </w:rPr>
+              <w:t>data shuffling</w:t>
+            </w:r>
+            <w:r>
+              <w:t xml:space="preserve"> technique to create our own test statistic distribution, and then use that to come up with a p-value.  This method is in the realm of what are called ‘</w:t>
+            </w:r>
+            <w:r>
+              <w:rPr>
+                <w:highlight w:val="yellow"/>
+              </w:rPr>
+              <w:t>Monte Carlo</w:t>
+            </w:r>
+            <w:r>
+              <w:t>’ methods, which are very useful to know about.</w:t>
             </w:r>
           </w:p>
           <w:p>
@@ -5493,36 +6028,76 @@
               <w:rPr>
                 <w:color w:val="FF9900"/>
               </w:rPr>
-              <w:t>) function returns the location of the largest test statistic into an index, which we can then use to save the test statistic.  It is very handy to understand in R, so spend a moment thinking about what’s happening here before you go on…</w:t>
-            </w:r>
-          </w:p>
-          <w:p>
-            <w:pPr>
-              <w:widowControl w:val="0"/>
-              <w:pBdr>
-                <w:top w:val="nil"/>
-                <w:left w:val="nil"/>
-                <w:bottom w:val="nil"/>
-                <w:right w:val="nil"/>
-                <w:between w:val="nil"/>
-              </w:pBdr>
-              <w:spacing w:line="240" w:lineRule="auto"/>
-            </w:pPr>
-          </w:p>
-          <w:p>
-            <w:pPr>
-              <w:widowControl w:val="0"/>
-              <w:pBdr>
-                <w:top w:val="nil"/>
-                <w:left w:val="nil"/>
-                <w:bottom w:val="nil"/>
-                <w:right w:val="nil"/>
-                <w:between w:val="nil"/>
-              </w:pBdr>
-              <w:spacing w:line="240" w:lineRule="auto"/>
-            </w:pPr>
-            <w:r>
-              <w:t>What we’re going to do is randomly sample from the dataset, and for each randomly sampled data set, we’re going to calculate a new changepoint test.  We will store all the largest test statistics.  Then (and this is key) we will look at where the REAL test statistic compares to the distribution of test statistics from the sample.  If it is larger than man/most of them, then it suggests that the changepoint is real.</w:t>
+              <w:t xml:space="preserve">) function returns the </w:t>
+            </w:r>
+            <w:r>
+              <w:rPr>
+                <w:color w:val="FF9900"/>
+                <w:highlight w:val="yellow"/>
+              </w:rPr>
+              <w:t>location of the largest test statistic</w:t>
+            </w:r>
+            <w:r>
+              <w:rPr>
+                <w:color w:val="FF9900"/>
+              </w:rPr>
+              <w:t xml:space="preserve"> into an index, which we can then use to save the test statistic.  It is very handy to understand in R, so spend a moment thinking about what’s happening here before you go on…</w:t>
+            </w:r>
+          </w:p>
+          <w:p>
+            <w:pPr>
+              <w:widowControl w:val="0"/>
+              <w:pBdr>
+                <w:top w:val="nil"/>
+                <w:left w:val="nil"/>
+                <w:bottom w:val="nil"/>
+                <w:right w:val="nil"/>
+                <w:between w:val="nil"/>
+              </w:pBdr>
+              <w:spacing w:line="240" w:lineRule="auto"/>
+            </w:pPr>
+          </w:p>
+          <w:p>
+            <w:pPr>
+              <w:widowControl w:val="0"/>
+              <w:pBdr>
+                <w:top w:val="nil"/>
+                <w:left w:val="nil"/>
+                <w:bottom w:val="nil"/>
+                <w:right w:val="nil"/>
+                <w:between w:val="nil"/>
+              </w:pBdr>
+              <w:spacing w:line="240" w:lineRule="auto"/>
+            </w:pPr>
+            <w:r>
+              <w:t xml:space="preserve">What we’re going to do is </w:t>
+            </w:r>
+            <w:r>
+              <w:rPr>
+                <w:highlight w:val="yellow"/>
+              </w:rPr>
+              <w:t>randomly sample</w:t>
+            </w:r>
+            <w:r>
+              <w:t xml:space="preserve"> from the dataset, and for each randomly sampled data set, we’re going to </w:t>
+            </w:r>
+            <w:r>
+              <w:rPr>
+                <w:highlight w:val="yellow"/>
+              </w:rPr>
+              <w:t>calculate a new changepoint test</w:t>
+            </w:r>
+            <w:r>
+              <w:t xml:space="preserve">.  We will store all the largest test statistics.  Then (and this is key) we will look at where the </w:t>
+            </w:r>
+            <w:r>
+              <w:rPr>
+                <w:highlight w:val="yellow"/>
+              </w:rPr>
+              <w:t>REAL</w:t>
+            </w:r>
+            <w:r>
+              <w:t xml:space="preserve"> test statistic compares to the distribution of test statistics from the sample.  If it is larger than man/most of them, then it suggests that the changepoint is real.</w:t>
             </w:r>
           </w:p>
         </w:tc>
@@ -5556,7 +6131,25 @@
             </w:pPr>
             <w:r>
               <w:lastRenderedPageBreak/>
-              <w:t>Here is the complete code to the right.  It creates 1000 samples and calculates 1000 largest change point test statistics.  I have also added a test in case no changepoints are found.  In this case, the permutation is assigned to a value equal to the mean of the series.  Then outside the loop we compare the distribution of all simulated changepoints to the real one.  If the real value of the test statistic is large compared to the permuted values, then the p-value will be smaller. The p-value is interpreted normally.</w:t>
+              <w:t xml:space="preserve">Here is the complete code to the right.  It creates </w:t>
+            </w:r>
+            <w:r>
+              <w:rPr>
+                <w:highlight w:val="yellow"/>
+              </w:rPr>
+              <w:t>1000 samples</w:t>
+            </w:r>
+            <w:r>
+              <w:t xml:space="preserve"> and calculates 1000 largest change point test statistics.  I have also added a test in case no changepoints are found.  In this case, the permutation is assigned to a value equal to the mean of the series.  Then outside the loop we compare the distribution of all simulated changepoints to the real one.  If </w:t>
+            </w:r>
+            <w:r>
+              <w:rPr>
+                <w:highlight w:val="yellow"/>
+              </w:rPr>
+              <w:t>the real value of the test statistic is large</w:t>
+            </w:r>
+            <w:r>
+              <w:t xml:space="preserve"> compared to the permuted values, then the p-value will be smaller. The p-value is interpreted normally.</w:t>
             </w:r>
           </w:p>
           <w:p>
@@ -5673,7 +6266,25 @@
               <w:spacing w:line="240" w:lineRule="auto"/>
             </w:pPr>
             <w:r>
-              <w:t>The p-value you get is probably not as small as we might have expected, given that a plot of l3 shows a clear difference in mean over time.  It may have been a good idea to remove the seasonality in the data first and then run changepoint detection.  If you are interested, figure out how to do that first, and then try the changepoint analysis on data with seasonality removed.</w:t>
+              <w:t>The p-value you get is probably not as small as we might have expected, given that a plot of l3 s</w:t>
+            </w:r>
+            <w:r>
+              <w:rPr>
+                <w:highlight w:val="yellow"/>
+              </w:rPr>
+              <w:t>hows a clear difference</w:t>
+            </w:r>
+            <w:r>
+              <w:t xml:space="preserve"> in mean over time.  It may have been a good idea to </w:t>
+            </w:r>
+            <w:r>
+              <w:rPr>
+                <w:highlight w:val="yellow"/>
+              </w:rPr>
+              <w:t>remove the seasonality</w:t>
+            </w:r>
+            <w:r>
+              <w:t xml:space="preserve"> in the data first and then run changepoint detection.  If you are interested, figure out how to do that first, and then try the changepoint analysis on data with seasonality removed.</w:t>
             </w:r>
           </w:p>
         </w:tc>
@@ -5818,19 +6429,18 @@
                 <w:sz w:val="18"/>
                 <w:szCs w:val="18"/>
               </w:rPr>
-              <w:t xml:space="preserve">Model this time series for the purpose of univariate time-series </w:t>
-            </w:r>
-            <w:proofErr w:type="gramStart"/>
+              <w:t xml:space="preserve">Model this time series for the purpose of </w:t>
+            </w:r>
             <w:r>
               <w:rPr>
                 <w:b/>
                 <w:color w:val="FF00FF"/>
                 <w:sz w:val="18"/>
                 <w:szCs w:val="18"/>
-              </w:rPr>
-              <w:t>forecasting .</w:t>
-            </w:r>
-            <w:proofErr w:type="gramEnd"/>
+                <w:highlight w:val="yellow"/>
+              </w:rPr>
+              <w:t>univariate time-series forecasting</w:t>
+            </w:r>
             <w:r>
               <w:rPr>
                 <w:b/>
@@ -5838,106 +6448,139 @@
                 <w:sz w:val="18"/>
                 <w:szCs w:val="18"/>
               </w:rPr>
-              <w:t xml:space="preserve">  The following is the test data set for evaluation of your forecast model.</w:t>
-            </w:r>
-          </w:p>
-          <w:p>
-            <w:pPr>
-              <w:widowControl w:val="0"/>
-              <w:pBdr>
-                <w:top w:val="nil"/>
-                <w:left w:val="nil"/>
-                <w:bottom w:val="nil"/>
-                <w:right w:val="nil"/>
-                <w:between w:val="nil"/>
-              </w:pBdr>
-              <w:spacing w:line="240" w:lineRule="auto"/>
-              <w:rPr>
-                <w:sz w:val="18"/>
-                <w:szCs w:val="18"/>
-              </w:rPr>
-            </w:pPr>
-          </w:p>
-          <w:p>
-            <w:pPr>
-              <w:widowControl w:val="0"/>
-              <w:pBdr>
-                <w:top w:val="nil"/>
-                <w:left w:val="nil"/>
-                <w:bottom w:val="nil"/>
-                <w:right w:val="nil"/>
-                <w:between w:val="nil"/>
-              </w:pBdr>
-              <w:spacing w:line="240" w:lineRule="auto"/>
-              <w:rPr>
-                <w:rFonts w:ascii="Courier New" w:eastAsia="Courier New" w:hAnsi="Courier New" w:cs="Courier New"/>
-                <w:sz w:val="14"/>
-                <w:szCs w:val="14"/>
-              </w:rPr>
-            </w:pPr>
-            <w:r>
-              <w:rPr>
-                <w:rFonts w:ascii="Courier New" w:eastAsia="Courier New" w:hAnsi="Courier New" w:cs="Courier New"/>
-                <w:sz w:val="14"/>
-                <w:szCs w:val="14"/>
-              </w:rPr>
-              <w:t xml:space="preserve">test &lt;- </w:t>
-            </w:r>
-            <w:proofErr w:type="gramStart"/>
-            <w:r>
-              <w:rPr>
-                <w:rFonts w:ascii="Courier New" w:eastAsia="Courier New" w:hAnsi="Courier New" w:cs="Courier New"/>
-                <w:sz w:val="14"/>
-                <w:szCs w:val="14"/>
-              </w:rPr>
-              <w:t>c(</w:t>
-            </w:r>
-            <w:proofErr w:type="gramEnd"/>
-            <w:r>
-              <w:rPr>
-                <w:rFonts w:ascii="Courier New" w:eastAsia="Courier New" w:hAnsi="Courier New" w:cs="Courier New"/>
-                <w:sz w:val="14"/>
-                <w:szCs w:val="14"/>
-              </w:rPr>
-              <w:t>0.4,2.4,-1.0,-2.3,1.9,2.2)</w:t>
-            </w:r>
-          </w:p>
-          <w:p>
-            <w:pPr>
-              <w:widowControl w:val="0"/>
-              <w:pBdr>
-                <w:top w:val="nil"/>
-                <w:left w:val="nil"/>
-                <w:bottom w:val="nil"/>
-                <w:right w:val="nil"/>
-                <w:between w:val="nil"/>
-              </w:pBdr>
-              <w:spacing w:line="240" w:lineRule="auto"/>
-              <w:rPr>
-                <w:rFonts w:ascii="Courier New" w:eastAsia="Courier New" w:hAnsi="Courier New" w:cs="Courier New"/>
-                <w:sz w:val="14"/>
-                <w:szCs w:val="14"/>
-              </w:rPr>
-            </w:pPr>
-          </w:p>
-          <w:p>
-            <w:pPr>
-              <w:widowControl w:val="0"/>
-              <w:spacing w:line="240" w:lineRule="auto"/>
-              <w:rPr>
-                <w:rFonts w:ascii="Courier New" w:eastAsia="Courier New" w:hAnsi="Courier New" w:cs="Courier New"/>
-                <w:sz w:val="14"/>
-                <w:szCs w:val="14"/>
-              </w:rPr>
-            </w:pPr>
+              <w:t xml:space="preserve">.  The following is the </w:t>
+            </w:r>
             <w:r>
               <w:rPr>
                 <w:b/>
                 <w:color w:val="FF00FF"/>
                 <w:sz w:val="18"/>
                 <w:szCs w:val="18"/>
+                <w:highlight w:val="yellow"/>
+              </w:rPr>
+              <w:t>test data set for evaluation of your forecast model</w:t>
+            </w:r>
+            <w:r>
+              <w:rPr>
+                <w:b/>
+                <w:color w:val="FF00FF"/>
+                <w:sz w:val="18"/>
+                <w:szCs w:val="18"/>
+              </w:rPr>
+              <w:t>.</w:t>
+            </w:r>
+          </w:p>
+          <w:p>
+            <w:pPr>
+              <w:widowControl w:val="0"/>
+              <w:pBdr>
+                <w:top w:val="nil"/>
+                <w:left w:val="nil"/>
+                <w:bottom w:val="nil"/>
+                <w:right w:val="nil"/>
+                <w:between w:val="nil"/>
+              </w:pBdr>
+              <w:spacing w:line="240" w:lineRule="auto"/>
+              <w:rPr>
+                <w:rFonts w:hint="eastAsia"/>
+                <w:sz w:val="18"/>
+                <w:szCs w:val="18"/>
+                <w:lang w:val="en-US"/>
+              </w:rPr>
+            </w:pPr>
+          </w:p>
+          <w:p>
+            <w:pPr>
+              <w:widowControl w:val="0"/>
+              <w:pBdr>
+                <w:top w:val="nil"/>
+                <w:left w:val="nil"/>
+                <w:bottom w:val="nil"/>
+                <w:right w:val="nil"/>
+                <w:between w:val="nil"/>
+              </w:pBdr>
+              <w:spacing w:line="240" w:lineRule="auto"/>
+              <w:rPr>
+                <w:rFonts w:ascii="Courier New" w:eastAsia="Courier New" w:hAnsi="Courier New" w:cs="Courier New"/>
+                <w:sz w:val="14"/>
+                <w:szCs w:val="14"/>
+              </w:rPr>
+            </w:pPr>
+            <w:r>
+              <w:rPr>
+                <w:rFonts w:ascii="Courier New" w:eastAsia="Courier New" w:hAnsi="Courier New" w:cs="Courier New"/>
+                <w:sz w:val="14"/>
+                <w:szCs w:val="14"/>
+              </w:rPr>
+              <w:t xml:space="preserve">test &lt;- </w:t>
+            </w:r>
+            <w:proofErr w:type="gramStart"/>
+            <w:r>
+              <w:rPr>
+                <w:rFonts w:ascii="Courier New" w:eastAsia="Courier New" w:hAnsi="Courier New" w:cs="Courier New"/>
+                <w:sz w:val="14"/>
+                <w:szCs w:val="14"/>
+              </w:rPr>
+              <w:t>c(</w:t>
+            </w:r>
+            <w:proofErr w:type="gramEnd"/>
+            <w:r>
+              <w:rPr>
+                <w:rFonts w:ascii="Courier New" w:eastAsia="Courier New" w:hAnsi="Courier New" w:cs="Courier New"/>
+                <w:sz w:val="14"/>
+                <w:szCs w:val="14"/>
+              </w:rPr>
+              <w:t>0.4,2.4,-1.0,-2.3,1.9,2.2)</w:t>
+            </w:r>
+          </w:p>
+          <w:p>
+            <w:pPr>
+              <w:widowControl w:val="0"/>
+              <w:pBdr>
+                <w:top w:val="nil"/>
+                <w:left w:val="nil"/>
+                <w:bottom w:val="nil"/>
+                <w:right w:val="nil"/>
+                <w:between w:val="nil"/>
+              </w:pBdr>
+              <w:spacing w:line="240" w:lineRule="auto"/>
+              <w:rPr>
+                <w:rFonts w:ascii="Courier New" w:eastAsia="Courier New" w:hAnsi="Courier New" w:cs="Courier New"/>
+                <w:sz w:val="14"/>
+                <w:szCs w:val="14"/>
+              </w:rPr>
+            </w:pPr>
+          </w:p>
+          <w:p>
+            <w:pPr>
+              <w:widowControl w:val="0"/>
+              <w:spacing w:line="240" w:lineRule="auto"/>
+              <w:rPr>
+                <w:b/>
+                <w:color w:val="FF00FF"/>
+                <w:sz w:val="18"/>
+                <w:szCs w:val="18"/>
+              </w:rPr>
+            </w:pPr>
+            <w:r>
+              <w:rPr>
+                <w:b/>
+                <w:color w:val="FF00FF"/>
+                <w:sz w:val="18"/>
+                <w:szCs w:val="18"/>
               </w:rPr>
               <w:t xml:space="preserve">Use whatever method you want on the training data set and only evaluate the quality of your forecasts against the test data set </w:t>
+            </w:r>
+            <w:r>
+              <w:rPr>
+                <w:b/>
+                <w:color w:val="FF00FF"/>
+                <w:sz w:val="18"/>
+                <w:szCs w:val="18"/>
+                <w:highlight w:val="yellow"/>
+                <w:u w:val="single"/>
+              </w:rPr>
+              <w:t>after</w:t>
             </w:r>
             <w:r>
               <w:rPr>
@@ -5947,7 +6590,7 @@
                 <w:szCs w:val="18"/>
                 <w:u w:val="single"/>
               </w:rPr>
-              <w:t xml:space="preserve">after </w:t>
+              <w:t xml:space="preserve"> </w:t>
             </w:r>
             <w:r>
               <w:rPr>
@@ -5956,8 +6599,39 @@
                 <w:sz w:val="18"/>
                 <w:szCs w:val="18"/>
               </w:rPr>
-              <w:t>you are finished training.  Ensure that you’ve calculated the RMSE against the training data and the test data.</w:t>
-            </w:r>
+              <w:t xml:space="preserve">you are finished training.  Ensure that you’ve calculated the </w:t>
+            </w:r>
+            <w:r>
+              <w:rPr>
+                <w:b/>
+                <w:color w:val="FF00FF"/>
+                <w:sz w:val="18"/>
+                <w:szCs w:val="18"/>
+                <w:highlight w:val="yellow"/>
+              </w:rPr>
+              <w:t>RMSE</w:t>
+            </w:r>
+            <w:r>
+              <w:rPr>
+                <w:b/>
+                <w:color w:val="FF00FF"/>
+                <w:sz w:val="18"/>
+                <w:szCs w:val="18"/>
+              </w:rPr>
+              <w:t xml:space="preserve"> against the training data and the test data.</w:t>
+            </w:r>
+          </w:p>
+          <w:p>
+            <w:pPr>
+              <w:widowControl w:val="0"/>
+              <w:spacing w:line="240" w:lineRule="auto"/>
+              <w:rPr>
+                <w:rFonts w:ascii="Courier New" w:eastAsia="Courier New" w:hAnsi="Courier New" w:cs="Courier New"/>
+                <w:sz w:val="14"/>
+                <w:szCs w:val="14"/>
+                <w:lang w:val="en-US"/>
+              </w:rPr>
+            </w:pPr>
           </w:p>
         </w:tc>
       </w:tr>
@@ -6609,7 +7283,6 @@
   <w:style w:type="character" w:default="1" w:styleId="DefaultParagraphFont">
     <w:name w:val="Default Paragraph Font"/>
     <w:uiPriority w:val="1"/>
-    <w:semiHidden/>
     <w:unhideWhenUsed/>
   </w:style>
   <w:style w:type="table" w:default="1" w:styleId="TableNormal">

</xml_diff>